<commit_message>
Avance Req ordenamientos iterativos - Reto 1
</commit_message>
<xml_diff>
--- a/Docs/Observaciones-Lab 4.docx
+++ b/Docs/Observaciones-Lab 4.docx
@@ -833,6 +833,14 @@
                 <w:color w:val="000000"/>
               </w:rPr>
             </w:pPr>
+            <w:r>
+              <w:rPr>
+                <w:rFonts w:ascii="Dax-Regular" w:eastAsia="Times New Roman" w:hAnsi="Dax-Regular" w:cs="Calibri"/>
+                <w:color w:val="000000"/>
+                <w:lang w:val="es-419"/>
+              </w:rPr>
+              <w:t>501</w:t>
+            </w:r>
           </w:p>
         </w:tc>
         <w:tc>
@@ -851,6 +859,14 @@
                 <w:color w:val="000000"/>
               </w:rPr>
             </w:pPr>
+            <w:r>
+              <w:rPr>
+                <w:rFonts w:ascii="Dax-Regular" w:eastAsia="Times New Roman" w:hAnsi="Dax-Regular" w:cs="Calibri"/>
+                <w:color w:val="000000"/>
+                <w:lang w:val="es-419"/>
+              </w:rPr>
+              <w:t>581.60</w:t>
+            </w:r>
           </w:p>
         </w:tc>
         <w:tc>
@@ -869,6 +885,14 @@
                 <w:color w:val="000000"/>
               </w:rPr>
             </w:pPr>
+            <w:r>
+              <w:rPr>
+                <w:rFonts w:ascii="Dax-Regular" w:eastAsia="Times New Roman" w:hAnsi="Dax-Regular" w:cs="Calibri"/>
+                <w:color w:val="000000"/>
+                <w:lang w:val="es-419"/>
+              </w:rPr>
+              <w:t>628.97</w:t>
+            </w:r>
           </w:p>
         </w:tc>
         <w:tc>
@@ -887,6 +911,14 @@
                 <w:color w:val="000000"/>
               </w:rPr>
             </w:pPr>
+            <w:r>
+              <w:rPr>
+                <w:rFonts w:ascii="Dax-Regular" w:eastAsia="Times New Roman" w:hAnsi="Dax-Regular" w:cs="Calibri"/>
+                <w:color w:val="000000"/>
+                <w:lang w:val="es-419"/>
+              </w:rPr>
+              <w:t xml:space="preserve">52.14 </w:t>
+            </w:r>
           </w:p>
         </w:tc>
       </w:tr>
@@ -935,6 +967,14 @@
                 <w:color w:val="000000"/>
               </w:rPr>
             </w:pPr>
+            <w:r>
+              <w:rPr>
+                <w:rFonts w:ascii="Dax-Regular" w:eastAsia="Times New Roman" w:hAnsi="Dax-Regular" w:cs="Calibri"/>
+                <w:color w:val="000000"/>
+                <w:lang w:val="es-419"/>
+              </w:rPr>
+              <w:t>4391</w:t>
+            </w:r>
           </w:p>
         </w:tc>
         <w:tc>
@@ -953,6 +993,14 @@
                 <w:color w:val="000000"/>
               </w:rPr>
             </w:pPr>
+            <w:r>
+              <w:rPr>
+                <w:rFonts w:ascii="Dax-Regular" w:eastAsia="Times New Roman" w:hAnsi="Dax-Regular" w:cs="Calibri"/>
+                <w:color w:val="000000"/>
+                <w:lang w:val="es-419"/>
+              </w:rPr>
+              <w:t>45929.23</w:t>
+            </w:r>
           </w:p>
         </w:tc>
         <w:tc>
@@ -971,6 +1019,14 @@
                 <w:color w:val="000000"/>
               </w:rPr>
             </w:pPr>
+            <w:r>
+              <w:rPr>
+                <w:rFonts w:ascii="Dax-Regular" w:eastAsia="Times New Roman" w:hAnsi="Dax-Regular" w:cs="Calibri"/>
+                <w:color w:val="000000"/>
+                <w:lang w:val="es-419"/>
+              </w:rPr>
+              <w:t>50200.80</w:t>
+            </w:r>
           </w:p>
         </w:tc>
         <w:tc>
@@ -989,6 +1045,14 @@
                 <w:color w:val="000000"/>
               </w:rPr>
             </w:pPr>
+            <w:r>
+              <w:rPr>
+                <w:rFonts w:ascii="Dax-Regular" w:eastAsia="Times New Roman" w:hAnsi="Dax-Regular" w:cs="Calibri"/>
+                <w:color w:val="000000"/>
+                <w:lang w:val="es-419"/>
+              </w:rPr>
+              <w:t>759.91</w:t>
+            </w:r>
           </w:p>
         </w:tc>
       </w:tr>
@@ -1037,6 +1101,14 @@
                 <w:color w:val="000000"/>
               </w:rPr>
             </w:pPr>
+            <w:r>
+              <w:rPr>
+                <w:rFonts w:ascii="Dax-Regular" w:eastAsia="Times New Roman" w:hAnsi="Dax-Regular" w:cs="Calibri"/>
+                <w:color w:val="000000"/>
+                <w:lang w:val="es-419"/>
+              </w:rPr>
+              <w:t>8193</w:t>
+            </w:r>
           </w:p>
         </w:tc>
         <w:tc>
@@ -1055,6 +1127,14 @@
                 <w:color w:val="000000"/>
               </w:rPr>
             </w:pPr>
+            <w:r>
+              <w:rPr>
+                <w:rFonts w:ascii="Dax-Regular" w:eastAsia="Times New Roman" w:hAnsi="Dax-Regular" w:cs="Calibri"/>
+                <w:color w:val="000000"/>
+                <w:lang w:val="es-419"/>
+              </w:rPr>
+              <w:t>160861.00</w:t>
+            </w:r>
           </w:p>
         </w:tc>
         <w:tc>
@@ -1073,6 +1153,14 @@
                 <w:color w:val="000000"/>
               </w:rPr>
             </w:pPr>
+            <w:r>
+              <w:rPr>
+                <w:rFonts w:ascii="Dax-Regular" w:eastAsia="Times New Roman" w:hAnsi="Dax-Regular" w:cs="Calibri"/>
+                <w:color w:val="000000"/>
+                <w:lang w:val="es-419"/>
+              </w:rPr>
+              <w:t>174861.06</w:t>
+            </w:r>
           </w:p>
         </w:tc>
         <w:tc>
@@ -1091,6 +1179,14 @@
                 <w:color w:val="000000"/>
               </w:rPr>
             </w:pPr>
+            <w:r>
+              <w:rPr>
+                <w:rFonts w:ascii="Dax-Regular" w:eastAsia="Times New Roman" w:hAnsi="Dax-Regular" w:cs="Calibri"/>
+                <w:color w:val="000000"/>
+                <w:lang w:val="es-419"/>
+              </w:rPr>
+              <w:t>1581.12</w:t>
+            </w:r>
           </w:p>
         </w:tc>
       </w:tr>
@@ -1139,6 +1235,14 @@
                 <w:color w:val="000000"/>
               </w:rPr>
             </w:pPr>
+            <w:r>
+              <w:rPr>
+                <w:rFonts w:ascii="Dax-Regular" w:eastAsia="Times New Roman" w:hAnsi="Dax-Regular" w:cs="Calibri"/>
+                <w:color w:val="000000"/>
+                <w:lang w:val="es-419"/>
+              </w:rPr>
+              <w:t>15136</w:t>
+            </w:r>
           </w:p>
         </w:tc>
         <w:tc>
@@ -1157,6 +1261,16 @@
                 <w:color w:val="000000"/>
               </w:rPr>
             </w:pPr>
+            <w:bookmarkStart w:id="1" w:name="__DdeLink__782_310683767812"/>
+            <w:r>
+              <w:rPr>
+                <w:rFonts w:ascii="Dax-Regular" w:eastAsia="Times New Roman" w:hAnsi="Dax-Regular" w:cs="Calibri"/>
+                <w:color w:val="000000"/>
+                <w:lang w:val="es-419"/>
+              </w:rPr>
+              <w:t>+600000</w:t>
+            </w:r>
+            <w:bookmarkEnd w:id="1"/>
           </w:p>
         </w:tc>
         <w:tc>
@@ -1175,6 +1289,18 @@
                 <w:color w:val="000000"/>
               </w:rPr>
             </w:pPr>
+            <w:bookmarkStart w:id="2" w:name="__DdeLink__806_310683767812"/>
+            <w:bookmarkStart w:id="3" w:name="__DdeLink__782_310683767872"/>
+            <w:r>
+              <w:rPr>
+                <w:rFonts w:ascii="Dax-Regular" w:eastAsia="Times New Roman" w:hAnsi="Dax-Regular" w:cs="Calibri"/>
+                <w:color w:val="000000"/>
+                <w:lang w:val="es-419"/>
+              </w:rPr>
+              <w:t>+600000</w:t>
+            </w:r>
+            <w:bookmarkEnd w:id="2"/>
+            <w:bookmarkEnd w:id="3"/>
           </w:p>
         </w:tc>
         <w:tc>
@@ -1193,6 +1319,14 @@
                 <w:color w:val="000000"/>
               </w:rPr>
             </w:pPr>
+            <w:r>
+              <w:rPr>
+                <w:rFonts w:ascii="Dax-Regular" w:eastAsia="Times New Roman" w:hAnsi="Dax-Regular" w:cs="Calibri"/>
+                <w:color w:val="000000"/>
+                <w:lang w:val="es-419"/>
+              </w:rPr>
+              <w:t>3355.22</w:t>
+            </w:r>
           </w:p>
         </w:tc>
       </w:tr>
@@ -1241,6 +1375,14 @@
                 <w:color w:val="000000"/>
               </w:rPr>
             </w:pPr>
+            <w:r>
+              <w:rPr>
+                <w:rFonts w:ascii="Dax-Regular" w:eastAsia="Times New Roman" w:hAnsi="Dax-Regular" w:cs="Calibri"/>
+                <w:color w:val="000000"/>
+                <w:lang w:val="es-419"/>
+              </w:rPr>
+              <w:t>21319</w:t>
+            </w:r>
           </w:p>
         </w:tc>
         <w:tc>
@@ -1259,6 +1401,16 @@
                 <w:color w:val="000000"/>
               </w:rPr>
             </w:pPr>
+            <w:bookmarkStart w:id="4" w:name="__DdeLink__782_310683767822"/>
+            <w:r>
+              <w:rPr>
+                <w:rFonts w:ascii="Dax-Regular" w:eastAsia="Times New Roman" w:hAnsi="Dax-Regular" w:cs="Calibri"/>
+                <w:color w:val="000000"/>
+                <w:lang w:val="es-419"/>
+              </w:rPr>
+              <w:t>+600000</w:t>
+            </w:r>
+            <w:bookmarkEnd w:id="4"/>
           </w:p>
         </w:tc>
         <w:tc>
@@ -1277,6 +1429,24 @@
                 <w:color w:val="000000"/>
               </w:rPr>
             </w:pPr>
+            <w:bookmarkStart w:id="5" w:name="__DdeLink__856_310683767812"/>
+            <w:r>
+              <w:rPr>
+                <w:rFonts w:ascii="Dax-Regular" w:eastAsia="Times New Roman" w:hAnsi="Dax-Regular" w:cs="Calibri"/>
+                <w:color w:val="000000"/>
+                <w:lang w:val="es-419"/>
+              </w:rPr>
+              <w:t>+600000</w:t>
+            </w:r>
+            <w:bookmarkEnd w:id="5"/>
+            <w:r>
+              <w:rPr>
+                <w:rFonts w:ascii="Dax-Regular" w:eastAsia="Times New Roman" w:hAnsi="Dax-Regular" w:cs="Calibri"/>
+                <w:color w:val="000000"/>
+                <w:lang w:val="es-419"/>
+              </w:rPr>
+              <w:t xml:space="preserve"> </w:t>
+            </w:r>
           </w:p>
         </w:tc>
         <w:tc>
@@ -1295,6 +1465,14 @@
                 <w:color w:val="000000"/>
               </w:rPr>
             </w:pPr>
+            <w:r>
+              <w:rPr>
+                <w:rFonts w:ascii="Dax-Regular" w:eastAsia="Times New Roman" w:hAnsi="Dax-Regular" w:cs="Calibri"/>
+                <w:color w:val="000000"/>
+                <w:lang w:val="es-419"/>
+              </w:rPr>
+              <w:t>4951.66</w:t>
+            </w:r>
           </w:p>
         </w:tc>
       </w:tr>
@@ -1343,6 +1521,14 @@
                 <w:color w:val="000000"/>
               </w:rPr>
             </w:pPr>
+            <w:r>
+              <w:rPr>
+                <w:rFonts w:ascii="Dax-Regular" w:eastAsia="Times New Roman" w:hAnsi="Dax-Regular" w:cs="Calibri"/>
+                <w:color w:val="000000"/>
+                <w:lang w:val="es-419"/>
+              </w:rPr>
+              <w:t>32422</w:t>
+            </w:r>
           </w:p>
         </w:tc>
         <w:tc>
@@ -1361,6 +1547,16 @@
                 <w:color w:val="000000"/>
               </w:rPr>
             </w:pPr>
+            <w:bookmarkStart w:id="6" w:name="__DdeLink__782_310683767832"/>
+            <w:r>
+              <w:rPr>
+                <w:rFonts w:ascii="Dax-Regular" w:eastAsia="Times New Roman" w:hAnsi="Dax-Regular" w:cs="Calibri"/>
+                <w:color w:val="000000"/>
+                <w:lang w:val="es-419"/>
+              </w:rPr>
+              <w:t>+600000</w:t>
+            </w:r>
+            <w:bookmarkEnd w:id="6"/>
           </w:p>
         </w:tc>
         <w:tc>
@@ -1379,6 +1575,14 @@
                 <w:color w:val="000000"/>
               </w:rPr>
             </w:pPr>
+            <w:r>
+              <w:rPr>
+                <w:rFonts w:ascii="Dax-Regular" w:eastAsia="Times New Roman" w:hAnsi="Dax-Regular" w:cs="Calibri"/>
+                <w:color w:val="000000"/>
+                <w:lang w:val="es-419"/>
+              </w:rPr>
+              <w:t xml:space="preserve">+600000 </w:t>
+            </w:r>
           </w:p>
         </w:tc>
         <w:tc>
@@ -1397,6 +1601,14 @@
                 <w:color w:val="000000"/>
               </w:rPr>
             </w:pPr>
+            <w:r>
+              <w:rPr>
+                <w:rFonts w:ascii="Dax-Regular" w:eastAsia="Times New Roman" w:hAnsi="Dax-Regular" w:cs="Calibri"/>
+                <w:color w:val="000000"/>
+                <w:lang w:val="es-419"/>
+              </w:rPr>
+              <w:t>8559.63</w:t>
+            </w:r>
           </w:p>
         </w:tc>
       </w:tr>
@@ -1445,6 +1657,14 @@
                 <w:color w:val="000000"/>
               </w:rPr>
             </w:pPr>
+            <w:r>
+              <w:rPr>
+                <w:rFonts w:ascii="Dax-Regular" w:eastAsia="Times New Roman" w:hAnsi="Dax-Regular" w:cs="Calibri"/>
+                <w:color w:val="000000"/>
+                <w:lang w:val="es-419"/>
+              </w:rPr>
+              <w:t>47165</w:t>
+            </w:r>
           </w:p>
         </w:tc>
         <w:tc>
@@ -1463,6 +1683,16 @@
                 <w:color w:val="000000"/>
               </w:rPr>
             </w:pPr>
+            <w:bookmarkStart w:id="7" w:name="__DdeLink__782_310683767852"/>
+            <w:r>
+              <w:rPr>
+                <w:rFonts w:ascii="Dax-Regular" w:eastAsia="Times New Roman" w:hAnsi="Dax-Regular" w:cs="Calibri"/>
+                <w:color w:val="000000"/>
+                <w:lang w:val="es-419"/>
+              </w:rPr>
+              <w:t>+600000</w:t>
+            </w:r>
+            <w:bookmarkEnd w:id="7"/>
           </w:p>
         </w:tc>
         <w:tc>
@@ -1481,6 +1711,14 @@
                 <w:color w:val="000000"/>
               </w:rPr>
             </w:pPr>
+            <w:r>
+              <w:rPr>
+                <w:rFonts w:ascii="Dax-Regular" w:eastAsia="Times New Roman" w:hAnsi="Dax-Regular" w:cs="Calibri"/>
+                <w:color w:val="000000"/>
+                <w:lang w:val="es-419"/>
+              </w:rPr>
+              <w:t xml:space="preserve">+600000 </w:t>
+            </w:r>
           </w:p>
         </w:tc>
         <w:tc>
@@ -1499,6 +1737,14 @@
                 <w:color w:val="000000"/>
               </w:rPr>
             </w:pPr>
+            <w:r>
+              <w:rPr>
+                <w:rFonts w:ascii="Dax-Regular" w:eastAsia="Times New Roman" w:hAnsi="Dax-Regular" w:cs="Calibri"/>
+                <w:color w:val="000000"/>
+                <w:lang w:val="es-419"/>
+              </w:rPr>
+              <w:t>12664.83</w:t>
+            </w:r>
           </w:p>
         </w:tc>
       </w:tr>
@@ -1553,6 +1799,14 @@
                 <w:color w:val="000000"/>
               </w:rPr>
             </w:pPr>
+            <w:r>
+              <w:rPr>
+                <w:rFonts w:ascii="Dax-Regular" w:eastAsia="Times New Roman" w:hAnsi="Dax-Regular" w:cs="Calibri"/>
+                <w:color w:val="000000"/>
+                <w:lang w:val="es-419"/>
+              </w:rPr>
+              <w:t>56129</w:t>
+            </w:r>
           </w:p>
         </w:tc>
         <w:tc>
@@ -1574,6 +1828,16 @@
                 <w:color w:val="000000"/>
               </w:rPr>
             </w:pPr>
+            <w:bookmarkStart w:id="8" w:name="__DdeLink__782_310683767862"/>
+            <w:r>
+              <w:rPr>
+                <w:rFonts w:ascii="Dax-Regular" w:eastAsia="Times New Roman" w:hAnsi="Dax-Regular" w:cs="Calibri"/>
+                <w:color w:val="000000"/>
+                <w:lang w:val="es-419"/>
+              </w:rPr>
+              <w:t>+600000</w:t>
+            </w:r>
+            <w:bookmarkEnd w:id="8"/>
           </w:p>
         </w:tc>
         <w:tc>
@@ -1595,6 +1859,24 @@
                 <w:color w:val="000000"/>
               </w:rPr>
             </w:pPr>
+            <w:bookmarkStart w:id="9" w:name="__DdeLink__900_310683767812"/>
+            <w:r>
+              <w:rPr>
+                <w:rFonts w:ascii="Dax-Regular" w:eastAsia="Times New Roman" w:hAnsi="Dax-Regular" w:cs="Calibri"/>
+                <w:color w:val="000000"/>
+                <w:lang w:val="es-419"/>
+              </w:rPr>
+              <w:t>+600000</w:t>
+            </w:r>
+            <w:bookmarkEnd w:id="9"/>
+            <w:r>
+              <w:rPr>
+                <w:rFonts w:ascii="Dax-Regular" w:eastAsia="Times New Roman" w:hAnsi="Dax-Regular" w:cs="Calibri"/>
+                <w:color w:val="000000"/>
+                <w:lang w:val="es-419"/>
+              </w:rPr>
+              <w:t xml:space="preserve"> </w:t>
+            </w:r>
           </w:p>
         </w:tc>
         <w:tc>
@@ -1616,6 +1898,14 @@
                 <w:color w:val="000000"/>
               </w:rPr>
             </w:pPr>
+            <w:r>
+              <w:rPr>
+                <w:rFonts w:ascii="Dax-Regular" w:eastAsia="Times New Roman" w:hAnsi="Dax-Regular" w:cs="Calibri"/>
+                <w:color w:val="000000"/>
+                <w:lang w:val="es-419"/>
+              </w:rPr>
+              <w:t>15466.12</w:t>
+            </w:r>
           </w:p>
         </w:tc>
       </w:tr>
@@ -1985,6 +2275,14 @@
                 <w:color w:val="000000"/>
               </w:rPr>
             </w:pPr>
+            <w:r>
+              <w:rPr>
+                <w:rFonts w:ascii="Dax-Regular" w:eastAsia="Times New Roman" w:hAnsi="Dax-Regular" w:cs="Calibri"/>
+                <w:color w:val="000000"/>
+                <w:lang w:val="es-419"/>
+              </w:rPr>
+              <w:t>501</w:t>
+            </w:r>
           </w:p>
         </w:tc>
         <w:tc>
@@ -2003,6 +2301,16 @@
                 <w:color w:val="000000"/>
               </w:rPr>
             </w:pPr>
+            <w:bookmarkStart w:id="10" w:name="__DdeLink__942_3106837678"/>
+            <w:r>
+              <w:rPr>
+                <w:rFonts w:ascii="Dax-Regular" w:eastAsia="Times New Roman" w:hAnsi="Dax-Regular" w:cs="Calibri"/>
+                <w:color w:val="000000"/>
+                <w:lang w:val="es-419"/>
+              </w:rPr>
+              <w:t>19624.32</w:t>
+            </w:r>
+            <w:bookmarkEnd w:id="10"/>
           </w:p>
         </w:tc>
         <w:tc>
@@ -2021,6 +2329,16 @@
                 <w:color w:val="000000"/>
               </w:rPr>
             </w:pPr>
+            <w:bookmarkStart w:id="11" w:name="__DdeLink__940_3106837678"/>
+            <w:r>
+              <w:rPr>
+                <w:rFonts w:ascii="Dax-Regular" w:eastAsia="Times New Roman" w:hAnsi="Dax-Regular" w:cs="Calibri"/>
+                <w:color w:val="000000"/>
+                <w:lang w:val="es-419"/>
+              </w:rPr>
+              <w:t>17846.38</w:t>
+            </w:r>
+            <w:bookmarkEnd w:id="11"/>
           </w:p>
         </w:tc>
         <w:tc>
@@ -2039,6 +2357,14 @@
                 <w:color w:val="000000"/>
               </w:rPr>
             </w:pPr>
+            <w:r>
+              <w:rPr>
+                <w:rFonts w:ascii="Dax-Regular" w:eastAsia="Times New Roman" w:hAnsi="Dax-Regular" w:cs="Calibri"/>
+                <w:color w:val="000000"/>
+                <w:lang w:val="es-419"/>
+              </w:rPr>
+              <w:t>1471.03</w:t>
+            </w:r>
           </w:p>
         </w:tc>
       </w:tr>
@@ -2087,6 +2413,14 @@
                 <w:color w:val="000000"/>
               </w:rPr>
             </w:pPr>
+            <w:r>
+              <w:rPr>
+                <w:rFonts w:ascii="Dax-Regular" w:eastAsia="Times New Roman" w:hAnsi="Dax-Regular" w:cs="Calibri"/>
+                <w:color w:val="000000"/>
+                <w:lang w:val="es-419"/>
+              </w:rPr>
+              <w:t>4391</w:t>
+            </w:r>
           </w:p>
         </w:tc>
         <w:tc>
@@ -2105,6 +2439,14 @@
                 <w:color w:val="000000"/>
               </w:rPr>
             </w:pPr>
+            <w:r>
+              <w:rPr>
+                <w:rFonts w:ascii="Dax-Regular" w:eastAsia="Times New Roman" w:hAnsi="Dax-Regular" w:cs="Calibri"/>
+                <w:color w:val="000000"/>
+                <w:lang w:val="es-419"/>
+              </w:rPr>
+              <w:t>+600000</w:t>
+            </w:r>
           </w:p>
         </w:tc>
         <w:tc>
@@ -2123,6 +2465,14 @@
                 <w:color w:val="000000"/>
               </w:rPr>
             </w:pPr>
+            <w:r>
+              <w:rPr>
+                <w:rFonts w:ascii="Dax-Regular" w:eastAsia="Times New Roman" w:hAnsi="Dax-Regular" w:cs="Calibri"/>
+                <w:color w:val="000000"/>
+                <w:lang w:val="es-419"/>
+              </w:rPr>
+              <w:t>+600000</w:t>
+            </w:r>
           </w:p>
         </w:tc>
         <w:tc>
@@ -2141,6 +2491,14 @@
                 <w:color w:val="000000"/>
               </w:rPr>
             </w:pPr>
+            <w:r>
+              <w:rPr>
+                <w:rFonts w:ascii="Dax-Regular" w:eastAsia="Times New Roman" w:hAnsi="Dax-Regular" w:cs="Calibri"/>
+                <w:color w:val="000000"/>
+                <w:lang w:val="es-419"/>
+              </w:rPr>
+              <w:t>271055.94</w:t>
+            </w:r>
           </w:p>
         </w:tc>
       </w:tr>
@@ -2189,6 +2547,14 @@
                 <w:color w:val="000000"/>
               </w:rPr>
             </w:pPr>
+            <w:r>
+              <w:rPr>
+                <w:rFonts w:ascii="Dax-Regular" w:eastAsia="Times New Roman" w:hAnsi="Dax-Regular" w:cs="Calibri"/>
+                <w:color w:val="000000"/>
+                <w:lang w:val="es-419"/>
+              </w:rPr>
+              <w:t>8193</w:t>
+            </w:r>
           </w:p>
         </w:tc>
         <w:tc>
@@ -2207,6 +2573,14 @@
                 <w:color w:val="000000"/>
               </w:rPr>
             </w:pPr>
+            <w:r>
+              <w:rPr>
+                <w:rFonts w:ascii="Dax-Regular" w:eastAsia="Times New Roman" w:hAnsi="Dax-Regular" w:cs="Calibri"/>
+                <w:color w:val="000000"/>
+                <w:lang w:val="es-419"/>
+              </w:rPr>
+              <w:t>+600000</w:t>
+            </w:r>
           </w:p>
         </w:tc>
         <w:tc>
@@ -2225,6 +2599,26 @@
                 <w:color w:val="000000"/>
               </w:rPr>
             </w:pPr>
+            <w:bookmarkStart w:id="12" w:name="__DdeLink__997_3106837678"/>
+            <w:r>
+              <w:rPr>
+                <w:rFonts w:ascii="Dax-Regular" w:eastAsia="Times New Roman" w:hAnsi="Dax-Regular" w:cs="Calibri"/>
+                <w:color w:val="000000"/>
+                <w:lang w:val="es-419"/>
+              </w:rPr>
+              <w:t>+</w:t>
+            </w:r>
+            <w:bookmarkStart w:id="13" w:name="__DdeLink__992_3106837678"/>
+            <w:r>
+              <w:rPr>
+                <w:rFonts w:ascii="Dax-Regular" w:eastAsia="Times New Roman" w:hAnsi="Dax-Regular" w:cs="Calibri"/>
+                <w:color w:val="000000"/>
+                <w:lang w:val="es-419"/>
+              </w:rPr>
+              <w:t>600000</w:t>
+            </w:r>
+            <w:bookmarkEnd w:id="12"/>
+            <w:bookmarkEnd w:id="13"/>
           </w:p>
         </w:tc>
         <w:tc>
@@ -2243,6 +2637,24 @@
                 <w:color w:val="000000"/>
               </w:rPr>
             </w:pPr>
+            <w:r>
+              <w:rPr>
+                <w:rFonts w:ascii="Dax-Regular" w:eastAsia="Times New Roman" w:hAnsi="Dax-Regular" w:cs="Calibri"/>
+                <w:color w:val="000000"/>
+                <w:lang w:val="es-419"/>
+              </w:rPr>
+              <w:t>+</w:t>
+            </w:r>
+            <w:bookmarkStart w:id="14" w:name="__DdeLink__992_31068376781"/>
+            <w:r>
+              <w:rPr>
+                <w:rFonts w:ascii="Dax-Regular" w:eastAsia="Times New Roman" w:hAnsi="Dax-Regular" w:cs="Calibri"/>
+                <w:color w:val="000000"/>
+                <w:lang w:val="es-419"/>
+              </w:rPr>
+              <w:t>600000</w:t>
+            </w:r>
+            <w:bookmarkEnd w:id="14"/>
           </w:p>
         </w:tc>
       </w:tr>
@@ -2291,6 +2703,14 @@
                 <w:color w:val="000000"/>
               </w:rPr>
             </w:pPr>
+            <w:r>
+              <w:rPr>
+                <w:rFonts w:ascii="Dax-Regular" w:eastAsia="Times New Roman" w:hAnsi="Dax-Regular" w:cs="Calibri"/>
+                <w:color w:val="000000"/>
+                <w:lang w:val="es-419"/>
+              </w:rPr>
+              <w:t>15136</w:t>
+            </w:r>
           </w:p>
         </w:tc>
         <w:tc>
@@ -2309,6 +2729,14 @@
                 <w:color w:val="000000"/>
               </w:rPr>
             </w:pPr>
+            <w:r>
+              <w:rPr>
+                <w:rFonts w:ascii="Dax-Regular" w:eastAsia="Times New Roman" w:hAnsi="Dax-Regular" w:cs="Calibri"/>
+                <w:color w:val="000000"/>
+                <w:lang w:val="es-419"/>
+              </w:rPr>
+              <w:t>+600000</w:t>
+            </w:r>
           </w:p>
         </w:tc>
         <w:tc>
@@ -2327,6 +2755,14 @@
                 <w:color w:val="000000"/>
               </w:rPr>
             </w:pPr>
+            <w:r>
+              <w:rPr>
+                <w:rFonts w:ascii="Dax-Regular" w:eastAsia="Times New Roman" w:hAnsi="Dax-Regular" w:cs="Calibri"/>
+                <w:color w:val="000000"/>
+                <w:lang w:val="es-419"/>
+              </w:rPr>
+              <w:t>+600000</w:t>
+            </w:r>
           </w:p>
         </w:tc>
         <w:tc>
@@ -2345,6 +2781,28 @@
                 <w:color w:val="000000"/>
               </w:rPr>
             </w:pPr>
+            <w:bookmarkStart w:id="15" w:name="__DdeLink__806_31068376781"/>
+            <w:bookmarkStart w:id="16" w:name="__DdeLink__782_31068376787"/>
+            <w:r>
+              <w:rPr>
+                <w:rFonts w:ascii="Dax-Regular" w:eastAsia="Times New Roman" w:hAnsi="Dax-Regular" w:cs="Calibri"/>
+                <w:color w:val="000000"/>
+                <w:lang w:val="es-419"/>
+              </w:rPr>
+              <w:t>+</w:t>
+            </w:r>
+            <w:bookmarkStart w:id="17" w:name="__DdeLink__992_31068376783"/>
+            <w:r>
+              <w:rPr>
+                <w:rFonts w:ascii="Dax-Regular" w:eastAsia="Times New Roman" w:hAnsi="Dax-Regular" w:cs="Calibri"/>
+                <w:color w:val="000000"/>
+                <w:lang w:val="es-419"/>
+              </w:rPr>
+              <w:t>600000</w:t>
+            </w:r>
+            <w:bookmarkEnd w:id="15"/>
+            <w:bookmarkEnd w:id="16"/>
+            <w:bookmarkEnd w:id="17"/>
           </w:p>
         </w:tc>
       </w:tr>
@@ -2393,6 +2851,14 @@
                 <w:color w:val="000000"/>
               </w:rPr>
             </w:pPr>
+            <w:r>
+              <w:rPr>
+                <w:rFonts w:ascii="Dax-Regular" w:eastAsia="Times New Roman" w:hAnsi="Dax-Regular" w:cs="Calibri"/>
+                <w:color w:val="000000"/>
+                <w:lang w:val="es-419"/>
+              </w:rPr>
+              <w:t>21319</w:t>
+            </w:r>
           </w:p>
         </w:tc>
         <w:tc>
@@ -2411,6 +2877,14 @@
                 <w:color w:val="000000"/>
               </w:rPr>
             </w:pPr>
+            <w:r>
+              <w:rPr>
+                <w:rFonts w:ascii="Dax-Regular" w:eastAsia="Times New Roman" w:hAnsi="Dax-Regular" w:cs="Calibri"/>
+                <w:color w:val="000000"/>
+                <w:lang w:val="es-419"/>
+              </w:rPr>
+              <w:t>+600000</w:t>
+            </w:r>
           </w:p>
         </w:tc>
         <w:tc>
@@ -2429,6 +2903,14 @@
                 <w:color w:val="000000"/>
               </w:rPr>
             </w:pPr>
+            <w:r>
+              <w:rPr>
+                <w:rFonts w:ascii="Dax-Regular" w:eastAsia="Times New Roman" w:hAnsi="Dax-Regular" w:cs="Calibri"/>
+                <w:color w:val="000000"/>
+                <w:lang w:val="es-419"/>
+              </w:rPr>
+              <w:t>+600000</w:t>
+            </w:r>
           </w:p>
         </w:tc>
         <w:tc>
@@ -2447,6 +2929,24 @@
                 <w:color w:val="000000"/>
               </w:rPr>
             </w:pPr>
+            <w:r>
+              <w:rPr>
+                <w:rFonts w:ascii="Dax-Regular" w:eastAsia="Times New Roman" w:hAnsi="Dax-Regular" w:cs="Calibri"/>
+                <w:color w:val="000000"/>
+                <w:lang w:val="es-419"/>
+              </w:rPr>
+              <w:t>+</w:t>
+            </w:r>
+            <w:bookmarkStart w:id="18" w:name="__DdeLink__992_31068376782"/>
+            <w:r>
+              <w:rPr>
+                <w:rFonts w:ascii="Dax-Regular" w:eastAsia="Times New Roman" w:hAnsi="Dax-Regular" w:cs="Calibri"/>
+                <w:color w:val="000000"/>
+                <w:lang w:val="es-419"/>
+              </w:rPr>
+              <w:t>600000</w:t>
+            </w:r>
+            <w:bookmarkEnd w:id="18"/>
           </w:p>
         </w:tc>
       </w:tr>
@@ -2495,6 +2995,14 @@
                 <w:color w:val="000000"/>
               </w:rPr>
             </w:pPr>
+            <w:r>
+              <w:rPr>
+                <w:rFonts w:ascii="Dax-Regular" w:eastAsia="Times New Roman" w:hAnsi="Dax-Regular" w:cs="Calibri"/>
+                <w:color w:val="000000"/>
+                <w:lang w:val="es-419"/>
+              </w:rPr>
+              <w:t>32422</w:t>
+            </w:r>
           </w:p>
         </w:tc>
         <w:tc>
@@ -2513,6 +3021,14 @@
                 <w:color w:val="000000"/>
               </w:rPr>
             </w:pPr>
+            <w:r>
+              <w:rPr>
+                <w:rFonts w:ascii="Dax-Regular" w:eastAsia="Times New Roman" w:hAnsi="Dax-Regular" w:cs="Calibri"/>
+                <w:color w:val="000000"/>
+                <w:lang w:val="es-419"/>
+              </w:rPr>
+              <w:t>+600000</w:t>
+            </w:r>
           </w:p>
         </w:tc>
         <w:tc>
@@ -2531,6 +3047,14 @@
                 <w:color w:val="000000"/>
               </w:rPr>
             </w:pPr>
+            <w:r>
+              <w:rPr>
+                <w:rFonts w:ascii="Dax-Regular" w:eastAsia="Times New Roman" w:hAnsi="Dax-Regular" w:cs="Calibri"/>
+                <w:color w:val="000000"/>
+                <w:lang w:val="es-419"/>
+              </w:rPr>
+              <w:t>+600000</w:t>
+            </w:r>
           </w:p>
         </w:tc>
         <w:tc>
@@ -2549,6 +3073,24 @@
                 <w:color w:val="000000"/>
               </w:rPr>
             </w:pPr>
+            <w:r>
+              <w:rPr>
+                <w:rFonts w:ascii="Dax-Regular" w:eastAsia="Times New Roman" w:hAnsi="Dax-Regular" w:cs="Calibri"/>
+                <w:color w:val="000000"/>
+                <w:lang w:val="es-419"/>
+              </w:rPr>
+              <w:t>+</w:t>
+            </w:r>
+            <w:bookmarkStart w:id="19" w:name="__DdeLink__992_31068376784"/>
+            <w:r>
+              <w:rPr>
+                <w:rFonts w:ascii="Dax-Regular" w:eastAsia="Times New Roman" w:hAnsi="Dax-Regular" w:cs="Calibri"/>
+                <w:color w:val="000000"/>
+                <w:lang w:val="es-419"/>
+              </w:rPr>
+              <w:t>600000</w:t>
+            </w:r>
+            <w:bookmarkEnd w:id="19"/>
           </w:p>
         </w:tc>
       </w:tr>
@@ -2597,6 +3139,14 @@
                 <w:color w:val="000000"/>
               </w:rPr>
             </w:pPr>
+            <w:r>
+              <w:rPr>
+                <w:rFonts w:ascii="Dax-Regular" w:eastAsia="Times New Roman" w:hAnsi="Dax-Regular" w:cs="Calibri"/>
+                <w:color w:val="000000"/>
+                <w:lang w:val="es-419"/>
+              </w:rPr>
+              <w:t>47165</w:t>
+            </w:r>
           </w:p>
         </w:tc>
         <w:tc>
@@ -2615,6 +3165,14 @@
                 <w:color w:val="000000"/>
               </w:rPr>
             </w:pPr>
+            <w:r>
+              <w:rPr>
+                <w:rFonts w:ascii="Dax-Regular" w:eastAsia="Times New Roman" w:hAnsi="Dax-Regular" w:cs="Calibri"/>
+                <w:color w:val="000000"/>
+                <w:lang w:val="es-419"/>
+              </w:rPr>
+              <w:t>+600000</w:t>
+            </w:r>
           </w:p>
         </w:tc>
         <w:tc>
@@ -2633,6 +3191,14 @@
                 <w:color w:val="000000"/>
               </w:rPr>
             </w:pPr>
+            <w:r>
+              <w:rPr>
+                <w:rFonts w:ascii="Dax-Regular" w:eastAsia="Times New Roman" w:hAnsi="Dax-Regular" w:cs="Calibri"/>
+                <w:color w:val="000000"/>
+                <w:lang w:val="es-419"/>
+              </w:rPr>
+              <w:t>+600000</w:t>
+            </w:r>
           </w:p>
         </w:tc>
         <w:tc>
@@ -2651,6 +3217,24 @@
                 <w:color w:val="000000"/>
               </w:rPr>
             </w:pPr>
+            <w:r>
+              <w:rPr>
+                <w:rFonts w:ascii="Dax-Regular" w:eastAsia="Times New Roman" w:hAnsi="Dax-Regular" w:cs="Calibri"/>
+                <w:color w:val="000000"/>
+                <w:lang w:val="es-419"/>
+              </w:rPr>
+              <w:t>+</w:t>
+            </w:r>
+            <w:bookmarkStart w:id="20" w:name="__DdeLink__992_31068376785"/>
+            <w:r>
+              <w:rPr>
+                <w:rFonts w:ascii="Dax-Regular" w:eastAsia="Times New Roman" w:hAnsi="Dax-Regular" w:cs="Calibri"/>
+                <w:color w:val="000000"/>
+                <w:lang w:val="es-419"/>
+              </w:rPr>
+              <w:t>600000</w:t>
+            </w:r>
+            <w:bookmarkEnd w:id="20"/>
           </w:p>
         </w:tc>
       </w:tr>
@@ -2705,6 +3289,14 @@
                 <w:color w:val="000000"/>
               </w:rPr>
             </w:pPr>
+            <w:r>
+              <w:rPr>
+                <w:rFonts w:ascii="Dax-Regular" w:eastAsia="Times New Roman" w:hAnsi="Dax-Regular" w:cs="Calibri"/>
+                <w:color w:val="000000"/>
+                <w:lang w:val="es-419"/>
+              </w:rPr>
+              <w:t>56129</w:t>
+            </w:r>
           </w:p>
         </w:tc>
         <w:tc>
@@ -2726,6 +3318,14 @@
                 <w:color w:val="000000"/>
               </w:rPr>
             </w:pPr>
+            <w:r>
+              <w:rPr>
+                <w:rFonts w:ascii="Dax-Regular" w:eastAsia="Times New Roman" w:hAnsi="Dax-Regular" w:cs="Calibri"/>
+                <w:color w:val="000000"/>
+                <w:lang w:val="es-419"/>
+              </w:rPr>
+              <w:t>+600000</w:t>
+            </w:r>
           </w:p>
         </w:tc>
         <w:tc>
@@ -2747,6 +3347,14 @@
                 <w:color w:val="000000"/>
               </w:rPr>
             </w:pPr>
+            <w:r>
+              <w:rPr>
+                <w:rFonts w:ascii="Dax-Regular" w:eastAsia="Times New Roman" w:hAnsi="Dax-Regular" w:cs="Calibri"/>
+                <w:color w:val="000000"/>
+                <w:lang w:val="es-419"/>
+              </w:rPr>
+              <w:t>+600000</w:t>
+            </w:r>
           </w:p>
         </w:tc>
         <w:tc>
@@ -2768,6 +3376,24 @@
                 <w:color w:val="000000"/>
               </w:rPr>
             </w:pPr>
+            <w:r>
+              <w:rPr>
+                <w:rFonts w:ascii="Dax-Regular" w:eastAsia="Times New Roman" w:hAnsi="Dax-Regular" w:cs="Calibri"/>
+                <w:color w:val="000000"/>
+                <w:lang w:val="es-419"/>
+              </w:rPr>
+              <w:t>+</w:t>
+            </w:r>
+            <w:bookmarkStart w:id="21" w:name="__DdeLink__992_31068376786"/>
+            <w:r>
+              <w:rPr>
+                <w:rFonts w:ascii="Dax-Regular" w:eastAsia="Times New Roman" w:hAnsi="Dax-Regular" w:cs="Calibri"/>
+                <w:color w:val="000000"/>
+                <w:lang w:val="es-419"/>
+              </w:rPr>
+              <w:t>600000</w:t>
+            </w:r>
+            <w:bookmarkEnd w:id="21"/>
           </w:p>
         </w:tc>
       </w:tr>
@@ -2971,6 +3597,7 @@
                 <w:iCs/>
                 <w:lang w:val="es-419"/>
               </w:rPr>
+              <w:lastRenderedPageBreak/>
               <w:t>Insertion</w:t>
             </w:r>
             <w:proofErr w:type="spellEnd"/>
@@ -3078,7 +3705,6 @@
                 <w:iCs/>
                 <w:lang w:val="es-419"/>
               </w:rPr>
-              <w:lastRenderedPageBreak/>
               <w:t>Selection</w:t>
             </w:r>
             <w:proofErr w:type="spellEnd"/>
@@ -3197,13 +3823,20 @@
           <w:p>
             <w:pPr>
               <w:spacing w:after="0" w:line="240" w:lineRule="auto"/>
-              <w:jc w:val="both"/>
+              <w:jc w:val="center"/>
               <w:cnfStyle w:val="000000100000" w:firstRow="0" w:lastRow="0" w:firstColumn="0" w:lastColumn="0" w:oddVBand="0" w:evenVBand="0" w:oddHBand="1" w:evenHBand="0" w:firstRowFirstColumn="0" w:firstRowLastColumn="0" w:lastRowFirstColumn="0" w:lastRowLastColumn="0"/>
               <w:rPr>
                 <w:rFonts w:ascii="Dax-Regular" w:hAnsi="Dax-Regular" w:hint="eastAsia"/>
                 <w:lang w:val="es-419"/>
               </w:rPr>
             </w:pPr>
+            <w:r>
+              <w:rPr>
+                <w:rFonts w:ascii="Dax-Regular" w:hAnsi="Dax-Regular"/>
+                <w:lang w:val="es-419"/>
+              </w:rPr>
+              <w:t>X</w:t>
+            </w:r>
           </w:p>
         </w:tc>
         <w:tc>
@@ -3224,6 +3857,13 @@
                 <w:lang w:val="es-419"/>
               </w:rPr>
             </w:pPr>
+            <w:r>
+              <w:rPr>
+                <w:rFonts w:ascii="Dax-Regular" w:hAnsi="Dax-Regular"/>
+                <w:lang w:val="es-419"/>
+              </w:rPr>
+              <w:t>X</w:t>
+            </w:r>
           </w:p>
         </w:tc>
       </w:tr>
@@ -6696,6 +7336,7 @@
           <w:bCs/>
           <w:lang w:val="es-419"/>
         </w:rPr>
+        <w:lastRenderedPageBreak/>
         <w:t>Preguntas de análisis</w:t>
       </w:r>
     </w:p>
@@ -6721,6 +7362,104 @@
     </w:p>
     <w:p>
       <w:pPr>
+        <w:pStyle w:val="Textoindependiente"/>
+        <w:spacing w:line="330" w:lineRule="atLeast"/>
+        <w:ind w:left="720"/>
+        <w:rPr>
+          <w:rFonts w:ascii="Dax-Regular" w:hAnsi="Dax-Regular" w:hint="eastAsia"/>
+          <w:lang w:val="es-419"/>
+        </w:rPr>
+      </w:pPr>
+      <w:r>
+        <w:rPr>
+          <w:rFonts w:ascii="Dax-Regular" w:hAnsi="Dax-Regular"/>
+          <w:lang w:val="es-419"/>
+        </w:rPr>
+        <w:t xml:space="preserve">Si. Pudimos encontrar esto al hacer una regresión sobre las curvas generadas por el tiempo que tardó cada ordenamiento en terminar, con lo cual pudimos ver que una función cuadrática se ajusta mejor a la gráfica de complejidad del </w:t>
+      </w:r>
+      <w:proofErr w:type="spellStart"/>
+      <w:r>
+        <w:rPr>
+          <w:rFonts w:ascii="Dax-Regular" w:hAnsi="Dax-Regular"/>
+          <w:lang w:val="es-419"/>
+        </w:rPr>
+        <w:t>insertion</w:t>
+      </w:r>
+      <w:proofErr w:type="spellEnd"/>
+      <w:r>
+        <w:rPr>
+          <w:rFonts w:ascii="Dax-Regular" w:hAnsi="Dax-Regular"/>
+          <w:lang w:val="es-419"/>
+        </w:rPr>
+        <w:t xml:space="preserve"> y </w:t>
+      </w:r>
+      <w:proofErr w:type="spellStart"/>
+      <w:r>
+        <w:rPr>
+          <w:rFonts w:ascii="Dax-Regular" w:hAnsi="Dax-Regular"/>
+          <w:lang w:val="es-419"/>
+        </w:rPr>
+        <w:t>selection</w:t>
+      </w:r>
+      <w:proofErr w:type="spellEnd"/>
+      <w:r>
+        <w:rPr>
+          <w:rFonts w:ascii="Dax-Regular" w:hAnsi="Dax-Regular"/>
+          <w:lang w:val="es-419"/>
+        </w:rPr>
+        <w:t xml:space="preserve"> </w:t>
+      </w:r>
+      <w:proofErr w:type="spellStart"/>
+      <w:r>
+        <w:rPr>
+          <w:rFonts w:ascii="Dax-Regular" w:hAnsi="Dax-Regular"/>
+          <w:lang w:val="es-419"/>
+        </w:rPr>
+        <w:t>sort</w:t>
+      </w:r>
+      <w:proofErr w:type="spellEnd"/>
+      <w:r>
+        <w:rPr>
+          <w:rFonts w:ascii="Dax-Regular" w:hAnsi="Dax-Regular"/>
+          <w:lang w:val="es-419"/>
+        </w:rPr>
+        <w:t xml:space="preserve"> (aunque no tuvimos la oportunidad de verificarlo también para la estructura SINGLE_LINKED, ya que solo obtuvimos un dato con estos ordenamientos). EN el caso del ordenamiento de tipo Shell, encontramos que probablemente no encontramos suficientes datos para mostrar la naturaleza logarítmica que posee la complejidad de este ordenamiento, lo cual resultó en Excel frecuentemente prefiriendo una regresión lineal para ajustarse mejor a la gráfica de complejidad del Shell </w:t>
+      </w:r>
+      <w:proofErr w:type="spellStart"/>
+      <w:r>
+        <w:rPr>
+          <w:rFonts w:ascii="Dax-Regular" w:hAnsi="Dax-Regular"/>
+          <w:lang w:val="es-419"/>
+        </w:rPr>
+        <w:t>sort</w:t>
+      </w:r>
+      <w:proofErr w:type="spellEnd"/>
+      <w:r>
+        <w:rPr>
+          <w:rFonts w:ascii="Dax-Regular" w:hAnsi="Dax-Regular"/>
+          <w:lang w:val="es-419"/>
+        </w:rPr>
+        <w:t xml:space="preserve">. Sin embargo, a pesar de esta situación, todavía es evidente como la complejidad de este ordenamiento no es lineal, y al realizar un ajuste del tipo x log(x) (para copiar la complejidad teórica del Shell </w:t>
+      </w:r>
+      <w:proofErr w:type="spellStart"/>
+      <w:r>
+        <w:rPr>
+          <w:rFonts w:ascii="Dax-Regular" w:hAnsi="Dax-Regular"/>
+          <w:lang w:val="es-419"/>
+        </w:rPr>
+        <w:t>sort</w:t>
+      </w:r>
+      <w:proofErr w:type="spellEnd"/>
+      <w:r>
+        <w:rPr>
+          <w:rFonts w:ascii="Dax-Regular" w:hAnsi="Dax-Regular"/>
+          <w:lang w:val="es-419"/>
+        </w:rPr>
+        <w:t xml:space="preserve"> de n log (n)), encontramos que esta también se ajusta casi perfectamente a la gráfica. </w:t>
+      </w:r>
+    </w:p>
+    <w:p>
+      <w:pPr>
         <w:ind w:left="360"/>
         <w:rPr>
           <w:rFonts w:ascii="Dax-Regular" w:hAnsi="Dax-Regular" w:hint="eastAsia"/>
@@ -6750,6 +7489,24 @@
     </w:p>
     <w:p>
       <w:pPr>
+        <w:pStyle w:val="Textoindependiente"/>
+        <w:spacing w:line="330" w:lineRule="atLeast"/>
+        <w:ind w:left="720"/>
+        <w:rPr>
+          <w:rFonts w:ascii="Dax-Regular" w:hAnsi="Dax-Regular" w:hint="eastAsia"/>
+          <w:lang w:val="es-419"/>
+        </w:rPr>
+      </w:pPr>
+      <w:r>
+        <w:rPr>
+          <w:rFonts w:ascii="Dax-Regular" w:hAnsi="Dax-Regular"/>
+          <w:lang w:val="es-419"/>
+        </w:rPr>
+        <w:t>Si bien ejecutar las pruebas en una mejor maquina con más capacidad de procesamiento nos permite obtener más datos y por lo tanto realizar mejores aproximaciones, la complejidad de los algoritmos se mantiene en diferentes maquinas como es de esperar, independiente de su capacidad de procesamiento. Es aparente que ejecutar las pruebas en máquinas diferentes resultará en tiempos diferentes, pero lo importante es la relación entre los tiempos y el tamaño de muestra que nos permite determinar la complejidad de un algoritmo independientemente de la maquina donde se probó.</w:t>
+      </w:r>
+    </w:p>
+    <w:p>
+      <w:pPr>
         <w:ind w:left="360"/>
         <w:rPr>
           <w:rFonts w:ascii="Dax-Regular" w:hAnsi="Dax-Regular" w:hint="eastAsia"/>
@@ -6779,6 +7536,61 @@
     </w:p>
     <w:p>
       <w:pPr>
+        <w:pStyle w:val="Textoindependiente"/>
+        <w:spacing w:line="330" w:lineRule="atLeast"/>
+        <w:rPr>
+          <w:rFonts w:ascii="Dax-Regular" w:hAnsi="Dax-Regular" w:hint="eastAsia"/>
+          <w:lang w:val="es-419"/>
+        </w:rPr>
+      </w:pPr>
+      <w:r>
+        <w:rPr>
+          <w:rFonts w:ascii="Dax-Regular" w:hAnsi="Dax-Regular" w:hint="eastAsia"/>
+          <w:lang w:val="es-419"/>
+        </w:rPr>
+        <w:tab/>
+      </w:r>
+      <w:r>
+        <w:rPr>
+          <w:rFonts w:ascii="Dax-Regular" w:hAnsi="Dax-Regular"/>
+          <w:lang w:val="es-419"/>
+        </w:rPr>
+        <w:t xml:space="preserve">Como se señaló previamente, dichas diferencias se deben a las diferencias en capacidad de procesamiento que tienen diferentes maquinas. Principalmente, encontramos que lo que más impacta a la duración de un ordenamiento es la velocidad del reloj de la CPU con la cual se está ejecutando el algoritmo. Esto tiene sentido, ya que un a CPU que pueda realizas más ciclos por segundo podrá simplemente realizar más tareas en una misma cantidad de tiempo, en este caso realizar más comparaciones cada segundo, lo cual lógicamente reducirá el tiempo que tarda en ordenarse la totalidad de los datos. </w:t>
+      </w:r>
+    </w:p>
+    <w:p>
+      <w:pPr>
+        <w:pStyle w:val="Textoindependiente"/>
+        <w:spacing w:line="330" w:lineRule="atLeast"/>
+        <w:rPr>
+          <w:rFonts w:ascii="Dax-Regular" w:hAnsi="Dax-Regular" w:hint="eastAsia"/>
+          <w:lang w:val="es-419"/>
+        </w:rPr>
+      </w:pPr>
+    </w:p>
+    <w:p>
+      <w:pPr>
+        <w:pStyle w:val="Textoindependiente"/>
+        <w:spacing w:line="330" w:lineRule="atLeast"/>
+        <w:rPr>
+          <w:rFonts w:ascii="Dax-Regular" w:hAnsi="Dax-Regular" w:hint="eastAsia"/>
+          <w:lang w:val="es-419"/>
+        </w:rPr>
+      </w:pPr>
+      <w:r>
+        <w:rPr>
+          <w:rFonts w:ascii="Dax-Regular" w:hAnsi="Dax-Regular"/>
+          <w:lang w:val="es-419"/>
+        </w:rPr>
+        <w:lastRenderedPageBreak/>
+        <w:t>Adicionalmente, la cantidad de memoria RAM disponible en cada computador tuvo un efecto visible, ya que en computadores con memora RAM más limitada en ocasiones era imposible completar ciertos ordenamientos, lo cual no era un problema en máquinas con más memoria RAM disponible que podían completar el ordenamiento sin quedarse sin memoria.</w:t>
+      </w:r>
+    </w:p>
+    <w:p>
+      <w:pPr>
+        <w:tabs>
+          <w:tab w:val="left" w:pos="795"/>
+        </w:tabs>
         <w:ind w:left="360"/>
         <w:rPr>
           <w:rFonts w:ascii="Dax-Regular" w:hAnsi="Dax-Regular" w:hint="eastAsia"/>
@@ -7879,6 +8691,7 @@
   <w:style w:type="paragraph" w:styleId="Textoindependiente">
     <w:name w:val="Body Text"/>
     <w:basedOn w:val="Normal"/>
+    <w:link w:val="TextoindependienteCar"/>
     <w:pPr>
       <w:spacing w:after="140" w:line="276" w:lineRule="auto"/>
     </w:pPr>
@@ -8129,6 +8942,12 @@
         <w:shd w:val="clear" w:color="auto" w:fill="EDEDED" w:themeFill="accent3" w:themeFillTint="33"/>
       </w:tcPr>
     </w:tblStylePr>
+  </w:style>
+  <w:style w:type="character" w:customStyle="1" w:styleId="TextoindependienteCar">
+    <w:name w:val="Texto independiente Car"/>
+    <w:basedOn w:val="Fuentedeprrafopredeter"/>
+    <w:link w:val="Textoindependiente"/>
+    <w:rsid w:val="005F0D9D"/>
   </w:style>
 </w:styles>
 </file>
@@ -8538,12 +9357,220 @@
 </file>
 
 <file path=customXml/item2.xml><?xml version="1.0" encoding="utf-8"?>
-<?mso-contentType ?>
-<FormTemplates xmlns="http://schemas.microsoft.com/sharepoint/v3/contenttype/forms">
-  <Display>DocumentLibraryForm</Display>
-  <Edit>DocumentLibraryForm</Edit>
-  <New>DocumentLibraryForm</New>
-</FormTemplates>
+<ct:contentTypeSchema xmlns:ct="http://schemas.microsoft.com/office/2006/metadata/contentType" xmlns:ma="http://schemas.microsoft.com/office/2006/metadata/properties/metaAttributes" ct:_="" ma:_="" ma:contentTypeName="Document" ma:contentTypeID="0x01010023858CF01A2EF24688B692775F4C60A4" ma:contentTypeVersion="12" ma:contentTypeDescription="Create a new document." ma:contentTypeScope="" ma:versionID="b7514a57228e1ec4fd10d00283bc8dd1">
+  <xsd:schema xmlns:xsd="http://www.w3.org/2001/XMLSchema" xmlns:xs="http://www.w3.org/2001/XMLSchema" xmlns:p="http://schemas.microsoft.com/office/2006/metadata/properties" xmlns:ns2="164883f8-7691-4ecf-b54a-664c0d0edefe" xmlns:ns3="85e30bcc-d76c-4413-8e4d-2dce22fb0743" targetNamespace="http://schemas.microsoft.com/office/2006/metadata/properties" ma:root="true" ma:fieldsID="581261643acbb38c481ad6091da5c7ed" ns2:_="" ns3:_="">
+    <xsd:import namespace="164883f8-7691-4ecf-b54a-664c0d0edefe"/>
+    <xsd:import namespace="85e30bcc-d76c-4413-8e4d-2dce22fb0743"/>
+    <xsd:element name="properties">
+      <xsd:complexType>
+        <xsd:sequence>
+          <xsd:element name="documentManagement">
+            <xsd:complexType>
+              <xsd:all>
+                <xsd:element ref="ns2:MediaServiceMetadata" minOccurs="0"/>
+                <xsd:element ref="ns2:MediaServiceFastMetadata" minOccurs="0"/>
+                <xsd:element ref="ns3:SharedWithUsers" minOccurs="0"/>
+                <xsd:element ref="ns3:SharedWithDetails" minOccurs="0"/>
+                <xsd:element ref="ns2:MediaServiceAutoTags" minOccurs="0"/>
+                <xsd:element ref="ns2:MediaServiceGenerationTime" minOccurs="0"/>
+                <xsd:element ref="ns2:MediaServiceEventHashCode" minOccurs="0"/>
+                <xsd:element ref="ns2:MediaServiceOCR" minOccurs="0"/>
+                <xsd:element ref="ns2:MediaServiceDateTaken" minOccurs="0"/>
+                <xsd:element ref="ns2:MediaServiceAutoKeyPoints" minOccurs="0"/>
+                <xsd:element ref="ns2:MediaServiceKeyPoints" minOccurs="0"/>
+                <xsd:element ref="ns2:MediaLengthInSeconds" minOccurs="0"/>
+              </xsd:all>
+            </xsd:complexType>
+          </xsd:element>
+        </xsd:sequence>
+      </xsd:complexType>
+    </xsd:element>
+  </xsd:schema>
+  <xsd:schema xmlns:xsd="http://www.w3.org/2001/XMLSchema" xmlns:xs="http://www.w3.org/2001/XMLSchema" xmlns:dms="http://schemas.microsoft.com/office/2006/documentManagement/types" xmlns:pc="http://schemas.microsoft.com/office/infopath/2007/PartnerControls" targetNamespace="164883f8-7691-4ecf-b54a-664c0d0edefe" elementFormDefault="qualified">
+    <xsd:import namespace="http://schemas.microsoft.com/office/2006/documentManagement/types"/>
+    <xsd:import namespace="http://schemas.microsoft.com/office/infopath/2007/PartnerControls"/>
+    <xsd:element name="MediaServiceMetadata" ma:index="8" nillable="true" ma:displayName="MediaServiceMetadata" ma:hidden="true" ma:internalName="MediaServiceMetadata" ma:readOnly="true">
+      <xsd:simpleType>
+        <xsd:restriction base="dms:Note"/>
+      </xsd:simpleType>
+    </xsd:element>
+    <xsd:element name="MediaServiceFastMetadata" ma:index="9" nillable="true" ma:displayName="MediaServiceFastMetadata" ma:hidden="true" ma:internalName="MediaServiceFastMetadata" ma:readOnly="true">
+      <xsd:simpleType>
+        <xsd:restriction base="dms:Note"/>
+      </xsd:simpleType>
+    </xsd:element>
+    <xsd:element name="MediaServiceAutoTags" ma:index="12" nillable="true" ma:displayName="Tags" ma:internalName="MediaServiceAutoTags" ma:readOnly="true">
+      <xsd:simpleType>
+        <xsd:restriction base="dms:Text"/>
+      </xsd:simpleType>
+    </xsd:element>
+    <xsd:element name="MediaServiceGenerationTime" ma:index="13" nillable="true" ma:displayName="MediaServiceGenerationTime" ma:hidden="true" ma:internalName="MediaServiceGenerationTime" ma:readOnly="true">
+      <xsd:simpleType>
+        <xsd:restriction base="dms:Text"/>
+      </xsd:simpleType>
+    </xsd:element>
+    <xsd:element name="MediaServiceEventHashCode" ma:index="14" nillable="true" ma:displayName="MediaServiceEventHashCode" ma:hidden="true" ma:internalName="MediaServiceEventHashCode" ma:readOnly="true">
+      <xsd:simpleType>
+        <xsd:restriction base="dms:Text"/>
+      </xsd:simpleType>
+    </xsd:element>
+    <xsd:element name="MediaServiceOCR" ma:index="15" nillable="true" ma:displayName="Extracted Text" ma:internalName="MediaServiceOCR" ma:readOnly="true">
+      <xsd:simpleType>
+        <xsd:restriction base="dms:Note">
+          <xsd:maxLength value="255"/>
+        </xsd:restriction>
+      </xsd:simpleType>
+    </xsd:element>
+    <xsd:element name="MediaServiceDateTaken" ma:index="16" nillable="true" ma:displayName="MediaServiceDateTaken" ma:hidden="true" ma:internalName="MediaServiceDateTaken" ma:readOnly="true">
+      <xsd:simpleType>
+        <xsd:restriction base="dms:Text"/>
+      </xsd:simpleType>
+    </xsd:element>
+    <xsd:element name="MediaServiceAutoKeyPoints" ma:index="17" nillable="true" ma:displayName="MediaServiceAutoKeyPoints" ma:hidden="true" ma:internalName="MediaServiceAutoKeyPoints" ma:readOnly="true">
+      <xsd:simpleType>
+        <xsd:restriction base="dms:Note"/>
+      </xsd:simpleType>
+    </xsd:element>
+    <xsd:element name="MediaServiceKeyPoints" ma:index="18" nillable="true" ma:displayName="KeyPoints" ma:internalName="MediaServiceKeyPoints" ma:readOnly="true">
+      <xsd:simpleType>
+        <xsd:restriction base="dms:Note">
+          <xsd:maxLength value="255"/>
+        </xsd:restriction>
+      </xsd:simpleType>
+    </xsd:element>
+    <xsd:element name="MediaLengthInSeconds" ma:index="19" nillable="true" ma:displayName="Length (seconds)" ma:internalName="MediaLengthInSeconds" ma:readOnly="true">
+      <xsd:simpleType>
+        <xsd:restriction base="dms:Unknown"/>
+      </xsd:simpleType>
+    </xsd:element>
+  </xsd:schema>
+  <xsd:schema xmlns:xsd="http://www.w3.org/2001/XMLSchema" xmlns:xs="http://www.w3.org/2001/XMLSchema" xmlns:dms="http://schemas.microsoft.com/office/2006/documentManagement/types" xmlns:pc="http://schemas.microsoft.com/office/infopath/2007/PartnerControls" targetNamespace="85e30bcc-d76c-4413-8e4d-2dce22fb0743" elementFormDefault="qualified">
+    <xsd:import namespace="http://schemas.microsoft.com/office/2006/documentManagement/types"/>
+    <xsd:import namespace="http://schemas.microsoft.com/office/infopath/2007/PartnerControls"/>
+    <xsd:element name="SharedWithUsers" ma:index="10" nillable="true" ma:displayName="Shared With" ma:internalName="SharedWithUsers" ma:readOnly="true">
+      <xsd:complexType>
+        <xsd:complexContent>
+          <xsd:extension base="dms:UserMulti">
+            <xsd:sequence>
+              <xsd:element name="UserInfo" minOccurs="0" maxOccurs="unbounded">
+                <xsd:complexType>
+                  <xsd:sequence>
+                    <xsd:element name="DisplayName" type="xsd:string" minOccurs="0"/>
+                    <xsd:element name="AccountId" type="dms:UserId" minOccurs="0" nillable="true"/>
+                    <xsd:element name="AccountType" type="xsd:string" minOccurs="0"/>
+                  </xsd:sequence>
+                </xsd:complexType>
+              </xsd:element>
+            </xsd:sequence>
+          </xsd:extension>
+        </xsd:complexContent>
+      </xsd:complexType>
+    </xsd:element>
+    <xsd:element name="SharedWithDetails" ma:index="11" nillable="true" ma:displayName="Shared With Details" ma:internalName="SharedWithDetails" ma:readOnly="true">
+      <xsd:simpleType>
+        <xsd:restriction base="dms:Note">
+          <xsd:maxLength value="255"/>
+        </xsd:restriction>
+      </xsd:simpleType>
+    </xsd:element>
+  </xsd:schema>
+  <xsd:schema xmlns="http://schemas.openxmlformats.org/package/2006/metadata/core-properties" xmlns:xsd="http://www.w3.org/2001/XMLSchema" xmlns:xsi="http://www.w3.org/2001/XMLSchema-instance" xmlns:dc="http://purl.org/dc/elements/1.1/" xmlns:dcterms="http://purl.org/dc/terms/" xmlns:odoc="http://schemas.microsoft.com/internal/obd" targetNamespace="http://schemas.openxmlformats.org/package/2006/metadata/core-properties" elementFormDefault="qualified" attributeFormDefault="unqualified" blockDefault="#all">
+    <xsd:import namespace="http://purl.org/dc/elements/1.1/" schemaLocation="http://dublincore.org/schemas/xmls/qdc/2003/04/02/dc.xsd"/>
+    <xsd:import namespace="http://purl.org/dc/terms/" schemaLocation="http://dublincore.org/schemas/xmls/qdc/2003/04/02/dcterms.xsd"/>
+    <xsd:element name="coreProperties" type="CT_coreProperties"/>
+    <xsd:complexType name="CT_coreProperties">
+      <xsd:all>
+        <xsd:element ref="dc:creator" minOccurs="0" maxOccurs="1"/>
+        <xsd:element ref="dcterms:created" minOccurs="0" maxOccurs="1"/>
+        <xsd:element ref="dc:identifier" minOccurs="0" maxOccurs="1"/>
+        <xsd:element name="contentType" minOccurs="0" maxOccurs="1" type="xsd:string" ma:index="0" ma:displayName="Content Type"/>
+        <xsd:element ref="dc:title" minOccurs="0" maxOccurs="1" ma:index="4" ma:displayName="Title"/>
+        <xsd:element ref="dc:subject" minOccurs="0" maxOccurs="1"/>
+        <xsd:element ref="dc:description" minOccurs="0" maxOccurs="1"/>
+        <xsd:element name="keywords" minOccurs="0" maxOccurs="1" type="xsd:string"/>
+        <xsd:element ref="dc:language" minOccurs="0" maxOccurs="1"/>
+        <xsd:element name="category" minOccurs="0" maxOccurs="1" type="xsd:string"/>
+        <xsd:element name="version" minOccurs="0" maxOccurs="1" type="xsd:string"/>
+        <xsd:element name="revision" minOccurs="0" maxOccurs="1" type="xsd:string">
+          <xsd:annotation>
+            <xsd:documentation>
+                        This value indicates the number of saves or revisions. The application is responsible for updating this value after each revision.
+                    </xsd:documentation>
+          </xsd:annotation>
+        </xsd:element>
+        <xsd:element name="lastModifiedBy" minOccurs="0" maxOccurs="1" type="xsd:string"/>
+        <xsd:element ref="dcterms:modified" minOccurs="0" maxOccurs="1"/>
+        <xsd:element name="contentStatus" minOccurs="0" maxOccurs="1" type="xsd:string"/>
+      </xsd:all>
+    </xsd:complexType>
+  </xsd:schema>
+  <xs:schema xmlns:pc="http://schemas.microsoft.com/office/infopath/2007/PartnerControls" xmlns:xs="http://www.w3.org/2001/XMLSchema" targetNamespace="http://schemas.microsoft.com/office/infopath/2007/PartnerControls" elementFormDefault="qualified" attributeFormDefault="unqualified">
+    <xs:element name="Person">
+      <xs:complexType>
+        <xs:sequence>
+          <xs:element ref="pc:DisplayName" minOccurs="0"/>
+          <xs:element ref="pc:AccountId" minOccurs="0"/>
+          <xs:element ref="pc:AccountType" minOccurs="0"/>
+        </xs:sequence>
+      </xs:complexType>
+    </xs:element>
+    <xs:element name="DisplayName" type="xs:string"/>
+    <xs:element name="AccountId" type="xs:string"/>
+    <xs:element name="AccountType" type="xs:string"/>
+    <xs:element name="BDCAssociatedEntity">
+      <xs:complexType>
+        <xs:sequence>
+          <xs:element ref="pc:BDCEntity" minOccurs="0" maxOccurs="unbounded"/>
+        </xs:sequence>
+        <xs:attribute ref="pc:EntityNamespace"/>
+        <xs:attribute ref="pc:EntityName"/>
+        <xs:attribute ref="pc:SystemInstanceName"/>
+        <xs:attribute ref="pc:AssociationName"/>
+      </xs:complexType>
+    </xs:element>
+    <xs:attribute name="EntityNamespace" type="xs:string"/>
+    <xs:attribute name="EntityName" type="xs:string"/>
+    <xs:attribute name="SystemInstanceName" type="xs:string"/>
+    <xs:attribute name="AssociationName" type="xs:string"/>
+    <xs:element name="BDCEntity">
+      <xs:complexType>
+        <xs:sequence>
+          <xs:element ref="pc:EntityDisplayName" minOccurs="0"/>
+          <xs:element ref="pc:EntityInstanceReference" minOccurs="0"/>
+          <xs:element ref="pc:EntityId1" minOccurs="0"/>
+          <xs:element ref="pc:EntityId2" minOccurs="0"/>
+          <xs:element ref="pc:EntityId3" minOccurs="0"/>
+          <xs:element ref="pc:EntityId4" minOccurs="0"/>
+          <xs:element ref="pc:EntityId5" minOccurs="0"/>
+        </xs:sequence>
+      </xs:complexType>
+    </xs:element>
+    <xs:element name="EntityDisplayName" type="xs:string"/>
+    <xs:element name="EntityInstanceReference" type="xs:string"/>
+    <xs:element name="EntityId1" type="xs:string"/>
+    <xs:element name="EntityId2" type="xs:string"/>
+    <xs:element name="EntityId3" type="xs:string"/>
+    <xs:element name="EntityId4" type="xs:string"/>
+    <xs:element name="EntityId5" type="xs:string"/>
+    <xs:element name="Terms">
+      <xs:complexType>
+        <xs:sequence>
+          <xs:element ref="pc:TermInfo" minOccurs="0" maxOccurs="unbounded"/>
+        </xs:sequence>
+      </xs:complexType>
+    </xs:element>
+    <xs:element name="TermInfo">
+      <xs:complexType>
+        <xs:sequence>
+          <xs:element ref="pc:TermName" minOccurs="0"/>
+          <xs:element ref="pc:TermId" minOccurs="0"/>
+        </xs:sequence>
+      </xs:complexType>
+    </xs:element>
+    <xs:element name="TermName" type="xs:string"/>
+    <xs:element name="TermId" type="xs:string"/>
+  </xs:schema>
+</ct:contentTypeSchema>
 </file>
 
 <file path=customXml/item3.xml><?xml version="1.0" encoding="utf-8"?>
@@ -8764,220 +9791,12 @@
 </file>
 
 <file path=customXml/item4.xml><?xml version="1.0" encoding="utf-8"?>
-<ct:contentTypeSchema xmlns:ct="http://schemas.microsoft.com/office/2006/metadata/contentType" xmlns:ma="http://schemas.microsoft.com/office/2006/metadata/properties/metaAttributes" ct:_="" ma:_="" ma:contentTypeName="Document" ma:contentTypeID="0x01010023858CF01A2EF24688B692775F4C60A4" ma:contentTypeVersion="12" ma:contentTypeDescription="Create a new document." ma:contentTypeScope="" ma:versionID="b7514a57228e1ec4fd10d00283bc8dd1">
-  <xsd:schema xmlns:xsd="http://www.w3.org/2001/XMLSchema" xmlns:xs="http://www.w3.org/2001/XMLSchema" xmlns:p="http://schemas.microsoft.com/office/2006/metadata/properties" xmlns:ns2="164883f8-7691-4ecf-b54a-664c0d0edefe" xmlns:ns3="85e30bcc-d76c-4413-8e4d-2dce22fb0743" targetNamespace="http://schemas.microsoft.com/office/2006/metadata/properties" ma:root="true" ma:fieldsID="581261643acbb38c481ad6091da5c7ed" ns2:_="" ns3:_="">
-    <xsd:import namespace="164883f8-7691-4ecf-b54a-664c0d0edefe"/>
-    <xsd:import namespace="85e30bcc-d76c-4413-8e4d-2dce22fb0743"/>
-    <xsd:element name="properties">
-      <xsd:complexType>
-        <xsd:sequence>
-          <xsd:element name="documentManagement">
-            <xsd:complexType>
-              <xsd:all>
-                <xsd:element ref="ns2:MediaServiceMetadata" minOccurs="0"/>
-                <xsd:element ref="ns2:MediaServiceFastMetadata" minOccurs="0"/>
-                <xsd:element ref="ns3:SharedWithUsers" minOccurs="0"/>
-                <xsd:element ref="ns3:SharedWithDetails" minOccurs="0"/>
-                <xsd:element ref="ns2:MediaServiceAutoTags" minOccurs="0"/>
-                <xsd:element ref="ns2:MediaServiceGenerationTime" minOccurs="0"/>
-                <xsd:element ref="ns2:MediaServiceEventHashCode" minOccurs="0"/>
-                <xsd:element ref="ns2:MediaServiceOCR" minOccurs="0"/>
-                <xsd:element ref="ns2:MediaServiceDateTaken" minOccurs="0"/>
-                <xsd:element ref="ns2:MediaServiceAutoKeyPoints" minOccurs="0"/>
-                <xsd:element ref="ns2:MediaServiceKeyPoints" minOccurs="0"/>
-                <xsd:element ref="ns2:MediaLengthInSeconds" minOccurs="0"/>
-              </xsd:all>
-            </xsd:complexType>
-          </xsd:element>
-        </xsd:sequence>
-      </xsd:complexType>
-    </xsd:element>
-  </xsd:schema>
-  <xsd:schema xmlns:xsd="http://www.w3.org/2001/XMLSchema" xmlns:xs="http://www.w3.org/2001/XMLSchema" xmlns:dms="http://schemas.microsoft.com/office/2006/documentManagement/types" xmlns:pc="http://schemas.microsoft.com/office/infopath/2007/PartnerControls" targetNamespace="164883f8-7691-4ecf-b54a-664c0d0edefe" elementFormDefault="qualified">
-    <xsd:import namespace="http://schemas.microsoft.com/office/2006/documentManagement/types"/>
-    <xsd:import namespace="http://schemas.microsoft.com/office/infopath/2007/PartnerControls"/>
-    <xsd:element name="MediaServiceMetadata" ma:index="8" nillable="true" ma:displayName="MediaServiceMetadata" ma:hidden="true" ma:internalName="MediaServiceMetadata" ma:readOnly="true">
-      <xsd:simpleType>
-        <xsd:restriction base="dms:Note"/>
-      </xsd:simpleType>
-    </xsd:element>
-    <xsd:element name="MediaServiceFastMetadata" ma:index="9" nillable="true" ma:displayName="MediaServiceFastMetadata" ma:hidden="true" ma:internalName="MediaServiceFastMetadata" ma:readOnly="true">
-      <xsd:simpleType>
-        <xsd:restriction base="dms:Note"/>
-      </xsd:simpleType>
-    </xsd:element>
-    <xsd:element name="MediaServiceAutoTags" ma:index="12" nillable="true" ma:displayName="Tags" ma:internalName="MediaServiceAutoTags" ma:readOnly="true">
-      <xsd:simpleType>
-        <xsd:restriction base="dms:Text"/>
-      </xsd:simpleType>
-    </xsd:element>
-    <xsd:element name="MediaServiceGenerationTime" ma:index="13" nillable="true" ma:displayName="MediaServiceGenerationTime" ma:hidden="true" ma:internalName="MediaServiceGenerationTime" ma:readOnly="true">
-      <xsd:simpleType>
-        <xsd:restriction base="dms:Text"/>
-      </xsd:simpleType>
-    </xsd:element>
-    <xsd:element name="MediaServiceEventHashCode" ma:index="14" nillable="true" ma:displayName="MediaServiceEventHashCode" ma:hidden="true" ma:internalName="MediaServiceEventHashCode" ma:readOnly="true">
-      <xsd:simpleType>
-        <xsd:restriction base="dms:Text"/>
-      </xsd:simpleType>
-    </xsd:element>
-    <xsd:element name="MediaServiceOCR" ma:index="15" nillable="true" ma:displayName="Extracted Text" ma:internalName="MediaServiceOCR" ma:readOnly="true">
-      <xsd:simpleType>
-        <xsd:restriction base="dms:Note">
-          <xsd:maxLength value="255"/>
-        </xsd:restriction>
-      </xsd:simpleType>
-    </xsd:element>
-    <xsd:element name="MediaServiceDateTaken" ma:index="16" nillable="true" ma:displayName="MediaServiceDateTaken" ma:hidden="true" ma:internalName="MediaServiceDateTaken" ma:readOnly="true">
-      <xsd:simpleType>
-        <xsd:restriction base="dms:Text"/>
-      </xsd:simpleType>
-    </xsd:element>
-    <xsd:element name="MediaServiceAutoKeyPoints" ma:index="17" nillable="true" ma:displayName="MediaServiceAutoKeyPoints" ma:hidden="true" ma:internalName="MediaServiceAutoKeyPoints" ma:readOnly="true">
-      <xsd:simpleType>
-        <xsd:restriction base="dms:Note"/>
-      </xsd:simpleType>
-    </xsd:element>
-    <xsd:element name="MediaServiceKeyPoints" ma:index="18" nillable="true" ma:displayName="KeyPoints" ma:internalName="MediaServiceKeyPoints" ma:readOnly="true">
-      <xsd:simpleType>
-        <xsd:restriction base="dms:Note">
-          <xsd:maxLength value="255"/>
-        </xsd:restriction>
-      </xsd:simpleType>
-    </xsd:element>
-    <xsd:element name="MediaLengthInSeconds" ma:index="19" nillable="true" ma:displayName="Length (seconds)" ma:internalName="MediaLengthInSeconds" ma:readOnly="true">
-      <xsd:simpleType>
-        <xsd:restriction base="dms:Unknown"/>
-      </xsd:simpleType>
-    </xsd:element>
-  </xsd:schema>
-  <xsd:schema xmlns:xsd="http://www.w3.org/2001/XMLSchema" xmlns:xs="http://www.w3.org/2001/XMLSchema" xmlns:dms="http://schemas.microsoft.com/office/2006/documentManagement/types" xmlns:pc="http://schemas.microsoft.com/office/infopath/2007/PartnerControls" targetNamespace="85e30bcc-d76c-4413-8e4d-2dce22fb0743" elementFormDefault="qualified">
-    <xsd:import namespace="http://schemas.microsoft.com/office/2006/documentManagement/types"/>
-    <xsd:import namespace="http://schemas.microsoft.com/office/infopath/2007/PartnerControls"/>
-    <xsd:element name="SharedWithUsers" ma:index="10" nillable="true" ma:displayName="Shared With" ma:internalName="SharedWithUsers" ma:readOnly="true">
-      <xsd:complexType>
-        <xsd:complexContent>
-          <xsd:extension base="dms:UserMulti">
-            <xsd:sequence>
-              <xsd:element name="UserInfo" minOccurs="0" maxOccurs="unbounded">
-                <xsd:complexType>
-                  <xsd:sequence>
-                    <xsd:element name="DisplayName" type="xsd:string" minOccurs="0"/>
-                    <xsd:element name="AccountId" type="dms:UserId" minOccurs="0" nillable="true"/>
-                    <xsd:element name="AccountType" type="xsd:string" minOccurs="0"/>
-                  </xsd:sequence>
-                </xsd:complexType>
-              </xsd:element>
-            </xsd:sequence>
-          </xsd:extension>
-        </xsd:complexContent>
-      </xsd:complexType>
-    </xsd:element>
-    <xsd:element name="SharedWithDetails" ma:index="11" nillable="true" ma:displayName="Shared With Details" ma:internalName="SharedWithDetails" ma:readOnly="true">
-      <xsd:simpleType>
-        <xsd:restriction base="dms:Note">
-          <xsd:maxLength value="255"/>
-        </xsd:restriction>
-      </xsd:simpleType>
-    </xsd:element>
-  </xsd:schema>
-  <xsd:schema xmlns="http://schemas.openxmlformats.org/package/2006/metadata/core-properties" xmlns:xsd="http://www.w3.org/2001/XMLSchema" xmlns:xsi="http://www.w3.org/2001/XMLSchema-instance" xmlns:dc="http://purl.org/dc/elements/1.1/" xmlns:dcterms="http://purl.org/dc/terms/" xmlns:odoc="http://schemas.microsoft.com/internal/obd" targetNamespace="http://schemas.openxmlformats.org/package/2006/metadata/core-properties" elementFormDefault="qualified" attributeFormDefault="unqualified" blockDefault="#all">
-    <xsd:import namespace="http://purl.org/dc/elements/1.1/" schemaLocation="http://dublincore.org/schemas/xmls/qdc/2003/04/02/dc.xsd"/>
-    <xsd:import namespace="http://purl.org/dc/terms/" schemaLocation="http://dublincore.org/schemas/xmls/qdc/2003/04/02/dcterms.xsd"/>
-    <xsd:element name="coreProperties" type="CT_coreProperties"/>
-    <xsd:complexType name="CT_coreProperties">
-      <xsd:all>
-        <xsd:element ref="dc:creator" minOccurs="0" maxOccurs="1"/>
-        <xsd:element ref="dcterms:created" minOccurs="0" maxOccurs="1"/>
-        <xsd:element ref="dc:identifier" minOccurs="0" maxOccurs="1"/>
-        <xsd:element name="contentType" minOccurs="0" maxOccurs="1" type="xsd:string" ma:index="0" ma:displayName="Content Type"/>
-        <xsd:element ref="dc:title" minOccurs="0" maxOccurs="1" ma:index="4" ma:displayName="Title"/>
-        <xsd:element ref="dc:subject" minOccurs="0" maxOccurs="1"/>
-        <xsd:element ref="dc:description" minOccurs="0" maxOccurs="1"/>
-        <xsd:element name="keywords" minOccurs="0" maxOccurs="1" type="xsd:string"/>
-        <xsd:element ref="dc:language" minOccurs="0" maxOccurs="1"/>
-        <xsd:element name="category" minOccurs="0" maxOccurs="1" type="xsd:string"/>
-        <xsd:element name="version" minOccurs="0" maxOccurs="1" type="xsd:string"/>
-        <xsd:element name="revision" minOccurs="0" maxOccurs="1" type="xsd:string">
-          <xsd:annotation>
-            <xsd:documentation>
-                        This value indicates the number of saves or revisions. The application is responsible for updating this value after each revision.
-                    </xsd:documentation>
-          </xsd:annotation>
-        </xsd:element>
-        <xsd:element name="lastModifiedBy" minOccurs="0" maxOccurs="1" type="xsd:string"/>
-        <xsd:element ref="dcterms:modified" minOccurs="0" maxOccurs="1"/>
-        <xsd:element name="contentStatus" minOccurs="0" maxOccurs="1" type="xsd:string"/>
-      </xsd:all>
-    </xsd:complexType>
-  </xsd:schema>
-  <xs:schema xmlns:pc="http://schemas.microsoft.com/office/infopath/2007/PartnerControls" xmlns:xs="http://www.w3.org/2001/XMLSchema" targetNamespace="http://schemas.microsoft.com/office/infopath/2007/PartnerControls" elementFormDefault="qualified" attributeFormDefault="unqualified">
-    <xs:element name="Person">
-      <xs:complexType>
-        <xs:sequence>
-          <xs:element ref="pc:DisplayName" minOccurs="0"/>
-          <xs:element ref="pc:AccountId" minOccurs="0"/>
-          <xs:element ref="pc:AccountType" minOccurs="0"/>
-        </xs:sequence>
-      </xs:complexType>
-    </xs:element>
-    <xs:element name="DisplayName" type="xs:string"/>
-    <xs:element name="AccountId" type="xs:string"/>
-    <xs:element name="AccountType" type="xs:string"/>
-    <xs:element name="BDCAssociatedEntity">
-      <xs:complexType>
-        <xs:sequence>
-          <xs:element ref="pc:BDCEntity" minOccurs="0" maxOccurs="unbounded"/>
-        </xs:sequence>
-        <xs:attribute ref="pc:EntityNamespace"/>
-        <xs:attribute ref="pc:EntityName"/>
-        <xs:attribute ref="pc:SystemInstanceName"/>
-        <xs:attribute ref="pc:AssociationName"/>
-      </xs:complexType>
-    </xs:element>
-    <xs:attribute name="EntityNamespace" type="xs:string"/>
-    <xs:attribute name="EntityName" type="xs:string"/>
-    <xs:attribute name="SystemInstanceName" type="xs:string"/>
-    <xs:attribute name="AssociationName" type="xs:string"/>
-    <xs:element name="BDCEntity">
-      <xs:complexType>
-        <xs:sequence>
-          <xs:element ref="pc:EntityDisplayName" minOccurs="0"/>
-          <xs:element ref="pc:EntityInstanceReference" minOccurs="0"/>
-          <xs:element ref="pc:EntityId1" minOccurs="0"/>
-          <xs:element ref="pc:EntityId2" minOccurs="0"/>
-          <xs:element ref="pc:EntityId3" minOccurs="0"/>
-          <xs:element ref="pc:EntityId4" minOccurs="0"/>
-          <xs:element ref="pc:EntityId5" minOccurs="0"/>
-        </xs:sequence>
-      </xs:complexType>
-    </xs:element>
-    <xs:element name="EntityDisplayName" type="xs:string"/>
-    <xs:element name="EntityInstanceReference" type="xs:string"/>
-    <xs:element name="EntityId1" type="xs:string"/>
-    <xs:element name="EntityId2" type="xs:string"/>
-    <xs:element name="EntityId3" type="xs:string"/>
-    <xs:element name="EntityId4" type="xs:string"/>
-    <xs:element name="EntityId5" type="xs:string"/>
-    <xs:element name="Terms">
-      <xs:complexType>
-        <xs:sequence>
-          <xs:element ref="pc:TermInfo" minOccurs="0" maxOccurs="unbounded"/>
-        </xs:sequence>
-      </xs:complexType>
-    </xs:element>
-    <xs:element name="TermInfo">
-      <xs:complexType>
-        <xs:sequence>
-          <xs:element ref="pc:TermName" minOccurs="0"/>
-          <xs:element ref="pc:TermId" minOccurs="0"/>
-        </xs:sequence>
-      </xs:complexType>
-    </xs:element>
-    <xs:element name="TermName" type="xs:string"/>
-    <xs:element name="TermId" type="xs:string"/>
-  </xs:schema>
-</ct:contentTypeSchema>
+<?mso-contentType ?>
+<FormTemplates xmlns="http://schemas.microsoft.com/sharepoint/v3/contenttype/forms">
+  <Display>DocumentLibraryForm</Display>
+  <Edit>DocumentLibraryForm</Edit>
+  <New>DocumentLibraryForm</New>
+</FormTemplates>
 </file>
 
 <file path=customXml/itemProps1.xml><?xml version="1.0" encoding="utf-8"?>
@@ -8991,9 +9810,20 @@
 </file>
 
 <file path=customXml/itemProps2.xml><?xml version="1.0" encoding="utf-8"?>
-<ds:datastoreItem xmlns:ds="http://schemas.openxmlformats.org/officeDocument/2006/customXml" ds:itemID="{7DBE8262-9C92-4A1B-85FF-A533173B85D6}">
+<ds:datastoreItem xmlns:ds="http://schemas.openxmlformats.org/officeDocument/2006/customXml" ds:itemID="{31D49AC1-D273-4F9E-B73C-1CAADF9F26BC}">
   <ds:schemaRefs>
-    <ds:schemaRef ds:uri="http://schemas.microsoft.com/sharepoint/v3/contenttype/forms"/>
+    <ds:schemaRef ds:uri="http://schemas.microsoft.com/office/2006/metadata/contentType"/>
+    <ds:schemaRef ds:uri="http://schemas.microsoft.com/office/2006/metadata/properties/metaAttributes"/>
+    <ds:schemaRef ds:uri="http://www.w3.org/2001/XMLSchema"/>
+    <ds:schemaRef ds:uri="http://schemas.microsoft.com/office/2006/metadata/properties"/>
+    <ds:schemaRef ds:uri="164883f8-7691-4ecf-b54a-664c0d0edefe"/>
+    <ds:schemaRef ds:uri="85e30bcc-d76c-4413-8e4d-2dce22fb0743"/>
+    <ds:schemaRef ds:uri="http://schemas.microsoft.com/office/2006/documentManagement/types"/>
+    <ds:schemaRef ds:uri="http://schemas.microsoft.com/office/infopath/2007/PartnerControls"/>
+    <ds:schemaRef ds:uri="http://schemas.openxmlformats.org/package/2006/metadata/core-properties"/>
+    <ds:schemaRef ds:uri="http://purl.org/dc/elements/1.1/"/>
+    <ds:schemaRef ds:uri="http://purl.org/dc/terms/"/>
+    <ds:schemaRef ds:uri="http://schemas.microsoft.com/internal/obd"/>
   </ds:schemaRefs>
 </ds:datastoreItem>
 </file>
@@ -9018,20 +9848,9 @@
 </file>
 
 <file path=customXml/itemProps4.xml><?xml version="1.0" encoding="utf-8"?>
-<ds:datastoreItem xmlns:ds="http://schemas.openxmlformats.org/officeDocument/2006/customXml" ds:itemID="{31D49AC1-D273-4F9E-B73C-1CAADF9F26BC}">
+<ds:datastoreItem xmlns:ds="http://schemas.openxmlformats.org/officeDocument/2006/customXml" ds:itemID="{7DBE8262-9C92-4A1B-85FF-A533173B85D6}">
   <ds:schemaRefs>
-    <ds:schemaRef ds:uri="http://schemas.microsoft.com/office/2006/metadata/contentType"/>
-    <ds:schemaRef ds:uri="http://schemas.microsoft.com/office/2006/metadata/properties/metaAttributes"/>
-    <ds:schemaRef ds:uri="http://www.w3.org/2001/XMLSchema"/>
-    <ds:schemaRef ds:uri="http://schemas.microsoft.com/office/2006/metadata/properties"/>
-    <ds:schemaRef ds:uri="164883f8-7691-4ecf-b54a-664c0d0edefe"/>
-    <ds:schemaRef ds:uri="85e30bcc-d76c-4413-8e4d-2dce22fb0743"/>
-    <ds:schemaRef ds:uri="http://schemas.microsoft.com/office/2006/documentManagement/types"/>
-    <ds:schemaRef ds:uri="http://schemas.microsoft.com/office/infopath/2007/PartnerControls"/>
-    <ds:schemaRef ds:uri="http://schemas.openxmlformats.org/package/2006/metadata/core-properties"/>
-    <ds:schemaRef ds:uri="http://purl.org/dc/elements/1.1/"/>
-    <ds:schemaRef ds:uri="http://purl.org/dc/terms/"/>
-    <ds:schemaRef ds:uri="http://schemas.microsoft.com/internal/obd"/>
+    <ds:schemaRef ds:uri="http://schemas.microsoft.com/sharepoint/v3/contenttype/forms"/>
   </ds:schemaRefs>
 </ds:datastoreItem>
 </file>
</xml_diff>